<commit_message>
Modified requirements file, added database model file
</commit_message>
<xml_diff>
--- a/Analysis/Requirements.docx
+++ b/Analysis/Requirements.docx
@@ -1020,7 +1020,28 @@
           <w:sz w:val="40"/>
           <w:szCs w:val="40"/>
         </w:rPr>
-        <w:t>Product Supply Panel should display Fixed Cost and Cost Per Unit of the Product</w:t>
+        <w:t>Product Supply Panel should display Fixed Cost</w:t>
+      </w:r>
+      <w:r>
+        <w:rPr>
+          <w:sz w:val="40"/>
+          <w:szCs w:val="40"/>
+        </w:rPr>
+        <w:t>,</w:t>
+      </w:r>
+      <w:r>
+        <w:rPr>
+          <w:sz w:val="40"/>
+          <w:szCs w:val="40"/>
+        </w:rPr>
+        <w:t xml:space="preserve"> Cost Per Unit of the Product</w:t>
+      </w:r>
+      <w:r>
+        <w:rPr>
+          <w:sz w:val="40"/>
+          <w:szCs w:val="40"/>
+        </w:rPr>
+        <w:t>, Minimum Price and Maximum Price</w:t>
       </w:r>
       <w:r>
         <w:rPr>
@@ -1096,7 +1117,49 @@
           <w:sz w:val="40"/>
           <w:szCs w:val="40"/>
         </w:rPr>
-        <w:t xml:space="preserve">Edit Demand Form should contain Quanity Input, Price Input, Save Demand Button and Cancel Edit Demand Button. </w:t>
+        <w:t xml:space="preserve">Edit </w:t>
+      </w:r>
+      <w:r>
+        <w:rPr>
+          <w:sz w:val="40"/>
+          <w:szCs w:val="40"/>
+        </w:rPr>
+        <w:t xml:space="preserve">Supply </w:t>
+      </w:r>
+      <w:r>
+        <w:rPr>
+          <w:sz w:val="40"/>
+          <w:szCs w:val="40"/>
+        </w:rPr>
+        <w:t xml:space="preserve">Form should contain Quanity Input, Price Input, Save </w:t>
+      </w:r>
+      <w:r>
+        <w:rPr>
+          <w:sz w:val="40"/>
+          <w:szCs w:val="40"/>
+        </w:rPr>
+        <w:t>Supply</w:t>
+      </w:r>
+      <w:r>
+        <w:rPr>
+          <w:sz w:val="40"/>
+          <w:szCs w:val="40"/>
+        </w:rPr>
+        <w:t xml:space="preserve"> Button and Cancel Edit </w:t>
+      </w:r>
+      <w:r>
+        <w:rPr>
+          <w:sz w:val="40"/>
+          <w:szCs w:val="40"/>
+        </w:rPr>
+        <w:t>Supply</w:t>
+      </w:r>
+      <w:r>
+        <w:rPr>
+          <w:sz w:val="40"/>
+          <w:szCs w:val="40"/>
+        </w:rPr>
+        <w:t xml:space="preserve"> Button. </w:t>
       </w:r>
     </w:p>
     <w:p>
@@ -1142,6 +1205,7 @@
           <w:sz w:val="40"/>
           <w:szCs w:val="40"/>
         </w:rPr>
+        <w:lastRenderedPageBreak/>
         <w:t>Clicking Cancel Edit Supply Button should set Product Supply Area to Product Supply Panel without changing Supply for the Product.</w:t>
       </w:r>
     </w:p>
@@ -1298,30 +1362,37 @@
           <w:sz w:val="40"/>
           <w:szCs w:val="40"/>
         </w:rPr>
-        <w:t>Quanity Demanded column should contain an integer representing how many units of the Product users declared to be willing to buy for price smaller or equal to the price in Price column.</w:t>
-      </w:r>
-    </w:p>
-    <w:p>
-      <w:pPr>
-        <w:rPr>
-          <w:sz w:val="40"/>
-          <w:szCs w:val="40"/>
-        </w:rPr>
-      </w:pPr>
-    </w:p>
-    <w:p>
-      <w:pPr>
-        <w:rPr>
-          <w:sz w:val="40"/>
-          <w:szCs w:val="40"/>
-        </w:rPr>
-      </w:pPr>
+        <w:t xml:space="preserve">Quanity Demanded column should contain an integer representing how many units of the Product users </w:t>
+      </w:r>
       <w:r>
         <w:rPr>
           <w:sz w:val="40"/>
           <w:szCs w:val="40"/>
         </w:rPr>
         <w:lastRenderedPageBreak/>
+        <w:t>declared to be willing to buy for price smaller or equal to the price in Price column.</w:t>
+      </w:r>
+    </w:p>
+    <w:p>
+      <w:pPr>
+        <w:rPr>
+          <w:sz w:val="40"/>
+          <w:szCs w:val="40"/>
+        </w:rPr>
+      </w:pPr>
+    </w:p>
+    <w:p>
+      <w:pPr>
+        <w:rPr>
+          <w:sz w:val="40"/>
+          <w:szCs w:val="40"/>
+        </w:rPr>
+      </w:pPr>
+      <w:r>
+        <w:rPr>
+          <w:sz w:val="40"/>
+          <w:szCs w:val="40"/>
+        </w:rPr>
         <w:t>Revenue column should contain a decimal value equal to</w:t>
       </w:r>
       <w:r>
@@ -1496,6 +1567,7 @@
           <w:sz w:val="40"/>
           <w:szCs w:val="40"/>
         </w:rPr>
+        <w:lastRenderedPageBreak/>
         <w:t>Rows with negative Profit should have red background</w:t>
       </w:r>
       <w:r>
@@ -1533,75 +1605,271 @@
           <w:sz w:val="40"/>
           <w:szCs w:val="40"/>
         </w:rPr>
+        <w:t>Rows with positive Revenuse should have</w:t>
+      </w:r>
+      <w:r>
+        <w:rPr>
+          <w:sz w:val="40"/>
+          <w:szCs w:val="40"/>
+        </w:rPr>
+        <w:t xml:space="preserve"> </w:t>
+      </w:r>
+      <w:r>
+        <w:rPr>
+          <w:sz w:val="40"/>
+          <w:szCs w:val="40"/>
+        </w:rPr>
+        <w:t>green background. The smaller the positive value, the more light the color should be.</w:t>
+      </w:r>
+    </w:p>
+    <w:p>
+      <w:pPr>
+        <w:rPr>
+          <w:sz w:val="40"/>
+          <w:szCs w:val="40"/>
+        </w:rPr>
+      </w:pPr>
+    </w:p>
+    <w:p>
+      <w:pPr>
+        <w:rPr>
+          <w:sz w:val="40"/>
+          <w:szCs w:val="40"/>
+        </w:rPr>
+      </w:pPr>
+      <w:r>
+        <w:rPr>
+          <w:sz w:val="40"/>
+          <w:szCs w:val="40"/>
+        </w:rPr>
+        <w:t>Rows with revenue equal to 0 should have white background.</w:t>
+      </w:r>
+    </w:p>
+    <w:p>
+      <w:pPr>
+        <w:rPr>
+          <w:sz w:val="40"/>
+          <w:szCs w:val="40"/>
+        </w:rPr>
+      </w:pPr>
+    </w:p>
+    <w:p>
+      <w:pPr>
+        <w:rPr>
+          <w:sz w:val="40"/>
+          <w:szCs w:val="40"/>
+        </w:rPr>
+      </w:pPr>
+      <w:r>
+        <w:rPr>
+          <w:sz w:val="40"/>
+          <w:szCs w:val="40"/>
+        </w:rPr>
+        <w:t>For logged in admins the Product Page should also contain Edit Product Button</w:t>
+      </w:r>
+      <w:r>
+        <w:rPr>
+          <w:sz w:val="40"/>
+          <w:szCs w:val="40"/>
+        </w:rPr>
+        <w:t>.</w:t>
+      </w:r>
+    </w:p>
+    <w:p>
+      <w:pPr>
+        <w:rPr>
+          <w:sz w:val="40"/>
+          <w:szCs w:val="40"/>
+        </w:rPr>
+      </w:pPr>
+    </w:p>
+    <w:p>
+      <w:pPr>
+        <w:rPr>
+          <w:sz w:val="40"/>
+          <w:szCs w:val="40"/>
+        </w:rPr>
+      </w:pPr>
+      <w:r>
+        <w:rPr>
+          <w:sz w:val="40"/>
+          <w:szCs w:val="40"/>
+        </w:rPr>
+        <w:t xml:space="preserve">Clicking on </w:t>
+      </w:r>
+      <w:r>
+        <w:rPr>
+          <w:sz w:val="40"/>
+          <w:szCs w:val="40"/>
+        </w:rPr>
+        <w:t xml:space="preserve">the </w:t>
+      </w:r>
+      <w:r>
+        <w:rPr>
+          <w:sz w:val="40"/>
+          <w:szCs w:val="40"/>
+        </w:rPr>
+        <w:t>Edit Product Button user should be taken to Edit Product Page.</w:t>
+      </w:r>
+    </w:p>
+    <w:p>
+      <w:pPr>
+        <w:rPr>
+          <w:sz w:val="40"/>
+          <w:szCs w:val="40"/>
+        </w:rPr>
+      </w:pPr>
+    </w:p>
+    <w:p>
+      <w:pPr>
+        <w:rPr>
+          <w:sz w:val="40"/>
+          <w:szCs w:val="40"/>
+        </w:rPr>
+      </w:pPr>
+      <w:r>
+        <w:rPr>
+          <w:sz w:val="40"/>
+          <w:szCs w:val="40"/>
+        </w:rPr>
+        <w:t>Edit Product Page should contain Edit Product Form.</w:t>
+      </w:r>
+    </w:p>
+    <w:p>
+      <w:pPr>
+        <w:rPr>
+          <w:sz w:val="40"/>
+          <w:szCs w:val="40"/>
+        </w:rPr>
+      </w:pPr>
+    </w:p>
+    <w:p>
+      <w:pPr>
+        <w:rPr>
+          <w:sz w:val="40"/>
+          <w:szCs w:val="40"/>
+        </w:rPr>
+      </w:pPr>
+      <w:r>
+        <w:rPr>
+          <w:sz w:val="40"/>
+          <w:szCs w:val="40"/>
+        </w:rPr>
+        <w:t xml:space="preserve">Edit Product Form should contain Product Form Inputs preoccupied </w:t>
+      </w:r>
+      <w:r>
+        <w:rPr>
+          <w:sz w:val="40"/>
+          <w:szCs w:val="40"/>
+        </w:rPr>
+        <w:t>with values of the Product, Save Edit Product Button and Cancel Edit Product Button.</w:t>
+      </w:r>
+    </w:p>
+    <w:p>
+      <w:pPr>
+        <w:rPr>
+          <w:sz w:val="40"/>
+          <w:szCs w:val="40"/>
+        </w:rPr>
+      </w:pPr>
+    </w:p>
+    <w:p>
+      <w:pPr>
+        <w:rPr>
+          <w:sz w:val="40"/>
+          <w:szCs w:val="40"/>
+        </w:rPr>
+      </w:pPr>
+      <w:r>
+        <w:rPr>
+          <w:sz w:val="40"/>
+          <w:szCs w:val="40"/>
+        </w:rPr>
         <w:lastRenderedPageBreak/>
-        <w:t>Rows with positive Revenuse should have</w:t>
-      </w:r>
-      <w:r>
-        <w:rPr>
-          <w:sz w:val="40"/>
-          <w:szCs w:val="40"/>
-        </w:rPr>
-        <w:t xml:space="preserve"> </w:t>
-      </w:r>
-      <w:r>
-        <w:rPr>
-          <w:sz w:val="40"/>
-          <w:szCs w:val="40"/>
-        </w:rPr>
-        <w:t>green background. The smaller the positive value, the more light the color should be.</w:t>
-      </w:r>
-    </w:p>
-    <w:p>
-      <w:pPr>
-        <w:rPr>
-          <w:sz w:val="40"/>
-          <w:szCs w:val="40"/>
-        </w:rPr>
-      </w:pPr>
-    </w:p>
-    <w:p>
-      <w:pPr>
-        <w:rPr>
-          <w:sz w:val="40"/>
-          <w:szCs w:val="40"/>
-        </w:rPr>
-      </w:pPr>
-      <w:r>
-        <w:rPr>
-          <w:sz w:val="40"/>
-          <w:szCs w:val="40"/>
-        </w:rPr>
-        <w:t>Rows with revenue equal to 0 should have white background.</w:t>
-      </w:r>
-    </w:p>
-    <w:p>
-      <w:pPr>
-        <w:rPr>
-          <w:sz w:val="40"/>
-          <w:szCs w:val="40"/>
-        </w:rPr>
-      </w:pPr>
-    </w:p>
-    <w:p>
-      <w:pPr>
-        <w:rPr>
-          <w:sz w:val="40"/>
-          <w:szCs w:val="40"/>
-        </w:rPr>
-      </w:pPr>
-      <w:r>
-        <w:rPr>
-          <w:sz w:val="40"/>
-          <w:szCs w:val="40"/>
-        </w:rPr>
-        <w:t>For logged in admins the Product Page should also contain Edit Product Button</w:t>
-      </w:r>
-      <w:r>
-        <w:rPr>
-          <w:sz w:val="40"/>
-          <w:szCs w:val="40"/>
-        </w:rPr>
-        <w:t>.</w:t>
+        <w:t>Product Form Inputs should contain of Title Input, Description Input and Image URL Input.</w:t>
+      </w:r>
+    </w:p>
+    <w:p>
+      <w:pPr>
+        <w:rPr>
+          <w:sz w:val="40"/>
+          <w:szCs w:val="40"/>
+        </w:rPr>
+      </w:pPr>
+    </w:p>
+    <w:p>
+      <w:pPr>
+        <w:rPr>
+          <w:sz w:val="40"/>
+          <w:szCs w:val="40"/>
+        </w:rPr>
+      </w:pPr>
+      <w:r>
+        <w:rPr>
+          <w:sz w:val="40"/>
+          <w:szCs w:val="40"/>
+        </w:rPr>
+        <w:t>Title Input should be a text input.</w:t>
+      </w:r>
+      <w:r>
+        <w:rPr>
+          <w:sz w:val="40"/>
+          <w:szCs w:val="40"/>
+        </w:rPr>
+        <w:t xml:space="preserve"> If empty while the form is being submitted, an error message will appear.</w:t>
+      </w:r>
+    </w:p>
+    <w:p>
+      <w:pPr>
+        <w:rPr>
+          <w:sz w:val="40"/>
+          <w:szCs w:val="40"/>
+        </w:rPr>
+      </w:pPr>
+    </w:p>
+    <w:p>
+      <w:pPr>
+        <w:rPr>
+          <w:sz w:val="40"/>
+          <w:szCs w:val="40"/>
+        </w:rPr>
+      </w:pPr>
+      <w:r>
+        <w:rPr>
+          <w:sz w:val="40"/>
+          <w:szCs w:val="40"/>
+        </w:rPr>
+        <w:t>Description Input should be a textarea.</w:t>
+      </w:r>
+      <w:r>
+        <w:rPr>
+          <w:sz w:val="40"/>
+          <w:szCs w:val="40"/>
+        </w:rPr>
+        <w:t xml:space="preserve"> If empty while the form is being submitted, an error message will appear.</w:t>
+      </w:r>
+    </w:p>
+    <w:p>
+      <w:pPr>
+        <w:rPr>
+          <w:sz w:val="40"/>
+          <w:szCs w:val="40"/>
+        </w:rPr>
+      </w:pPr>
+    </w:p>
+    <w:p>
+      <w:pPr>
+        <w:rPr>
+          <w:sz w:val="40"/>
+          <w:szCs w:val="40"/>
+        </w:rPr>
+      </w:pPr>
+      <w:r>
+        <w:rPr>
+          <w:sz w:val="40"/>
+          <w:szCs w:val="40"/>
+        </w:rPr>
+        <w:t>Image URL Input should be a text input.</w:t>
       </w:r>
     </w:p>
     <w:p>
@@ -1638,83 +1906,60 @@
           <w:sz w:val="40"/>
           <w:szCs w:val="40"/>
         </w:rPr>
-        <w:t>Edit Product Button user should be taken to Edit Product Page.</w:t>
-      </w:r>
-    </w:p>
-    <w:p>
-      <w:pPr>
-        <w:rPr>
-          <w:sz w:val="40"/>
-          <w:szCs w:val="40"/>
-        </w:rPr>
-      </w:pPr>
-    </w:p>
-    <w:p>
-      <w:pPr>
-        <w:rPr>
-          <w:sz w:val="40"/>
-          <w:szCs w:val="40"/>
-        </w:rPr>
-      </w:pPr>
-      <w:r>
-        <w:rPr>
-          <w:sz w:val="40"/>
-          <w:szCs w:val="40"/>
-        </w:rPr>
-        <w:t>Edit Product Page should contain Edit Product Form.</w:t>
-      </w:r>
-    </w:p>
-    <w:p>
-      <w:pPr>
-        <w:rPr>
-          <w:sz w:val="40"/>
-          <w:szCs w:val="40"/>
-        </w:rPr>
-      </w:pPr>
-    </w:p>
-    <w:p>
-      <w:pPr>
-        <w:rPr>
-          <w:sz w:val="40"/>
-          <w:szCs w:val="40"/>
-        </w:rPr>
-      </w:pPr>
-      <w:r>
-        <w:rPr>
-          <w:sz w:val="40"/>
-          <w:szCs w:val="40"/>
-        </w:rPr>
-        <w:t xml:space="preserve">Edit Product Form should contain Product Form Inputs preoccupied </w:t>
-      </w:r>
-      <w:r>
-        <w:rPr>
-          <w:sz w:val="40"/>
-          <w:szCs w:val="40"/>
-        </w:rPr>
-        <w:t>with values of the Product, Save Edit Product Button and Cancel Edit Product Button.</w:t>
-      </w:r>
-    </w:p>
-    <w:p>
-      <w:pPr>
-        <w:rPr>
-          <w:sz w:val="40"/>
-          <w:szCs w:val="40"/>
-        </w:rPr>
-      </w:pPr>
-    </w:p>
-    <w:p>
-      <w:pPr>
-        <w:rPr>
-          <w:sz w:val="40"/>
-          <w:szCs w:val="40"/>
-        </w:rPr>
-      </w:pPr>
-      <w:r>
-        <w:rPr>
-          <w:sz w:val="40"/>
-          <w:szCs w:val="40"/>
-        </w:rPr>
-        <w:t>Product Form Inputs should contain of Title Input, Description Input and Image URL Input.</w:t>
+        <w:t>Save Edit Product Button if the inputs are valid should update the Product and take the user to Product Page.</w:t>
+      </w:r>
+    </w:p>
+    <w:p>
+      <w:pPr>
+        <w:rPr>
+          <w:sz w:val="40"/>
+          <w:szCs w:val="40"/>
+        </w:rPr>
+      </w:pPr>
+    </w:p>
+    <w:p>
+      <w:pPr>
+        <w:rPr>
+          <w:sz w:val="40"/>
+          <w:szCs w:val="40"/>
+        </w:rPr>
+      </w:pPr>
+      <w:r>
+        <w:rPr>
+          <w:sz w:val="40"/>
+          <w:szCs w:val="40"/>
+        </w:rPr>
+        <w:t>Clicking on Cancel Edit Product Button should take user to Product Page without updating the Product.</w:t>
+      </w:r>
+    </w:p>
+    <w:p>
+      <w:pPr>
+        <w:rPr>
+          <w:sz w:val="40"/>
+          <w:szCs w:val="40"/>
+        </w:rPr>
+      </w:pPr>
+    </w:p>
+    <w:p>
+      <w:pPr>
+        <w:rPr>
+          <w:sz w:val="40"/>
+          <w:szCs w:val="40"/>
+        </w:rPr>
+      </w:pPr>
+      <w:r>
+        <w:rPr>
+          <w:sz w:val="40"/>
+          <w:szCs w:val="40"/>
+        </w:rPr>
+        <w:t>Add Product Page</w:t>
+      </w:r>
+      <w:r>
+        <w:rPr>
+          <w:sz w:val="40"/>
+          <w:szCs w:val="40"/>
+        </w:rPr>
+        <w:t xml:space="preserve"> should contain Add Product Form.</w:t>
       </w:r>
     </w:p>
     <w:p>
@@ -1738,179 +1983,6 @@
           <w:szCs w:val="40"/>
         </w:rPr>
         <w:lastRenderedPageBreak/>
-        <w:t>Title Input should be a text input.</w:t>
-      </w:r>
-      <w:r>
-        <w:rPr>
-          <w:sz w:val="40"/>
-          <w:szCs w:val="40"/>
-        </w:rPr>
-        <w:t xml:space="preserve"> If empty while the form is being submitted, an error message will appear.</w:t>
-      </w:r>
-    </w:p>
-    <w:p>
-      <w:pPr>
-        <w:rPr>
-          <w:sz w:val="40"/>
-          <w:szCs w:val="40"/>
-        </w:rPr>
-      </w:pPr>
-    </w:p>
-    <w:p>
-      <w:pPr>
-        <w:rPr>
-          <w:sz w:val="40"/>
-          <w:szCs w:val="40"/>
-        </w:rPr>
-      </w:pPr>
-      <w:r>
-        <w:rPr>
-          <w:sz w:val="40"/>
-          <w:szCs w:val="40"/>
-        </w:rPr>
-        <w:t>Description Input should be a textarea.</w:t>
-      </w:r>
-      <w:r>
-        <w:rPr>
-          <w:sz w:val="40"/>
-          <w:szCs w:val="40"/>
-        </w:rPr>
-        <w:t xml:space="preserve"> If empty while the form is being submitted, an error message will appear.</w:t>
-      </w:r>
-    </w:p>
-    <w:p>
-      <w:pPr>
-        <w:rPr>
-          <w:sz w:val="40"/>
-          <w:szCs w:val="40"/>
-        </w:rPr>
-      </w:pPr>
-    </w:p>
-    <w:p>
-      <w:pPr>
-        <w:rPr>
-          <w:sz w:val="40"/>
-          <w:szCs w:val="40"/>
-        </w:rPr>
-      </w:pPr>
-      <w:r>
-        <w:rPr>
-          <w:sz w:val="40"/>
-          <w:szCs w:val="40"/>
-        </w:rPr>
-        <w:t>Image URL Input should be a text input.</w:t>
-      </w:r>
-    </w:p>
-    <w:p>
-      <w:pPr>
-        <w:rPr>
-          <w:sz w:val="40"/>
-          <w:szCs w:val="40"/>
-        </w:rPr>
-      </w:pPr>
-    </w:p>
-    <w:p>
-      <w:pPr>
-        <w:rPr>
-          <w:sz w:val="40"/>
-          <w:szCs w:val="40"/>
-        </w:rPr>
-      </w:pPr>
-      <w:r>
-        <w:rPr>
-          <w:sz w:val="40"/>
-          <w:szCs w:val="40"/>
-        </w:rPr>
-        <w:t xml:space="preserve">Clicking on </w:t>
-      </w:r>
-      <w:r>
-        <w:rPr>
-          <w:sz w:val="40"/>
-          <w:szCs w:val="40"/>
-        </w:rPr>
-        <w:t xml:space="preserve">the </w:t>
-      </w:r>
-      <w:r>
-        <w:rPr>
-          <w:sz w:val="40"/>
-          <w:szCs w:val="40"/>
-        </w:rPr>
-        <w:t>Save Edit Product Button if the inputs are valid should update the Product and take the user to Product Page.</w:t>
-      </w:r>
-    </w:p>
-    <w:p>
-      <w:pPr>
-        <w:rPr>
-          <w:sz w:val="40"/>
-          <w:szCs w:val="40"/>
-        </w:rPr>
-      </w:pPr>
-    </w:p>
-    <w:p>
-      <w:pPr>
-        <w:rPr>
-          <w:sz w:val="40"/>
-          <w:szCs w:val="40"/>
-        </w:rPr>
-      </w:pPr>
-      <w:r>
-        <w:rPr>
-          <w:sz w:val="40"/>
-          <w:szCs w:val="40"/>
-        </w:rPr>
-        <w:t>Clicking on Cancel Edit Product Button should take user to Product Page without updating the Product.</w:t>
-      </w:r>
-    </w:p>
-    <w:p>
-      <w:pPr>
-        <w:rPr>
-          <w:sz w:val="40"/>
-          <w:szCs w:val="40"/>
-        </w:rPr>
-      </w:pPr>
-    </w:p>
-    <w:p>
-      <w:pPr>
-        <w:rPr>
-          <w:sz w:val="40"/>
-          <w:szCs w:val="40"/>
-        </w:rPr>
-      </w:pPr>
-      <w:r>
-        <w:rPr>
-          <w:sz w:val="40"/>
-          <w:szCs w:val="40"/>
-        </w:rPr>
-        <w:t>Add Product Page</w:t>
-      </w:r>
-      <w:r>
-        <w:rPr>
-          <w:sz w:val="40"/>
-          <w:szCs w:val="40"/>
-        </w:rPr>
-        <w:t xml:space="preserve"> should contain Add Product Form.</w:t>
-      </w:r>
-    </w:p>
-    <w:p>
-      <w:pPr>
-        <w:rPr>
-          <w:sz w:val="40"/>
-          <w:szCs w:val="40"/>
-        </w:rPr>
-      </w:pPr>
-    </w:p>
-    <w:p>
-      <w:pPr>
-        <w:rPr>
-          <w:sz w:val="40"/>
-          <w:szCs w:val="40"/>
-        </w:rPr>
-      </w:pPr>
-      <w:r>
-        <w:rPr>
-          <w:sz w:val="40"/>
-          <w:szCs w:val="40"/>
-        </w:rPr>
         <w:t>Add Product Form should contain Product Form Inputs and the Add Product Button.</w:t>
       </w:r>
     </w:p>
@@ -1934,188 +2006,188 @@
           <w:sz w:val="40"/>
           <w:szCs w:val="40"/>
         </w:rPr>
+        <w:t>Clicking on the Add Product Button while the inputs are valid should create the Product and take user to the Product Page.</w:t>
+      </w:r>
+    </w:p>
+    <w:p>
+      <w:pPr>
+        <w:rPr>
+          <w:sz w:val="40"/>
+          <w:szCs w:val="40"/>
+        </w:rPr>
+      </w:pPr>
+    </w:p>
+    <w:p>
+      <w:pPr>
+        <w:rPr>
+          <w:sz w:val="40"/>
+          <w:szCs w:val="40"/>
+        </w:rPr>
+      </w:pPr>
+      <w:r>
+        <w:rPr>
+          <w:sz w:val="40"/>
+          <w:szCs w:val="40"/>
+        </w:rPr>
+        <w:t>Clicking on the Login Page Link in the Navbar should take user to the Login Page.</w:t>
+      </w:r>
+    </w:p>
+    <w:p>
+      <w:pPr>
+        <w:rPr>
+          <w:sz w:val="40"/>
+          <w:szCs w:val="40"/>
+        </w:rPr>
+      </w:pPr>
+    </w:p>
+    <w:p>
+      <w:pPr>
+        <w:rPr>
+          <w:sz w:val="40"/>
+          <w:szCs w:val="40"/>
+        </w:rPr>
+      </w:pPr>
+      <w:r>
+        <w:rPr>
+          <w:sz w:val="40"/>
+          <w:szCs w:val="40"/>
+        </w:rPr>
+        <w:t>Login Page should contain Login Form.</w:t>
+      </w:r>
+    </w:p>
+    <w:p>
+      <w:pPr>
+        <w:rPr>
+          <w:sz w:val="40"/>
+          <w:szCs w:val="40"/>
+        </w:rPr>
+      </w:pPr>
+    </w:p>
+    <w:p>
+      <w:pPr>
+        <w:rPr>
+          <w:sz w:val="40"/>
+          <w:szCs w:val="40"/>
+        </w:rPr>
+      </w:pPr>
+      <w:r>
+        <w:rPr>
+          <w:sz w:val="40"/>
+          <w:szCs w:val="40"/>
+        </w:rPr>
+        <w:t>Login Form should contain Username Input, Password Input and Login Button.</w:t>
+      </w:r>
+      <w:r>
+        <w:rPr>
+          <w:sz w:val="40"/>
+          <w:szCs w:val="40"/>
+        </w:rPr>
+        <w:t xml:space="preserve"> Upon submitting, if the inputs</w:t>
+      </w:r>
+    </w:p>
+    <w:p>
+      <w:pPr>
+        <w:rPr>
+          <w:sz w:val="40"/>
+          <w:szCs w:val="40"/>
+        </w:rPr>
+      </w:pPr>
+      <w:r>
+        <w:rPr>
+          <w:sz w:val="40"/>
+          <w:szCs w:val="40"/>
+        </w:rPr>
+        <w:t>are valid</w:t>
+      </w:r>
+      <w:r>
+        <w:rPr>
+          <w:sz w:val="40"/>
+          <w:szCs w:val="40"/>
+        </w:rPr>
+        <w:t>,</w:t>
+      </w:r>
+      <w:r>
+        <w:rPr>
+          <w:sz w:val="40"/>
+          <w:szCs w:val="40"/>
+        </w:rPr>
+        <w:t xml:space="preserve"> not empty</w:t>
+      </w:r>
+      <w:r>
+        <w:rPr>
+          <w:sz w:val="40"/>
+          <w:szCs w:val="40"/>
+        </w:rPr>
+        <w:t xml:space="preserve"> and match an user from the database, the user should be logged in and taken to Mani Page. Else an error message should appear.</w:t>
+      </w:r>
+    </w:p>
+    <w:p>
+      <w:pPr>
+        <w:rPr>
+          <w:sz w:val="40"/>
+          <w:szCs w:val="40"/>
+        </w:rPr>
+      </w:pPr>
+    </w:p>
+    <w:p>
+      <w:pPr>
+        <w:rPr>
+          <w:sz w:val="40"/>
+          <w:szCs w:val="40"/>
+        </w:rPr>
+      </w:pPr>
+      <w:r>
+        <w:rPr>
+          <w:sz w:val="40"/>
+          <w:szCs w:val="40"/>
+        </w:rPr>
+        <w:t>Username Input should be a text input.</w:t>
+      </w:r>
+    </w:p>
+    <w:p>
+      <w:pPr>
+        <w:rPr>
+          <w:sz w:val="40"/>
+          <w:szCs w:val="40"/>
+        </w:rPr>
+      </w:pPr>
+    </w:p>
+    <w:p>
+      <w:pPr>
+        <w:rPr>
+          <w:sz w:val="40"/>
+          <w:szCs w:val="40"/>
+        </w:rPr>
+      </w:pPr>
+      <w:r>
+        <w:rPr>
+          <w:sz w:val="40"/>
+          <w:szCs w:val="40"/>
+        </w:rPr>
+        <w:t>Password Input should be a password input.</w:t>
+      </w:r>
+    </w:p>
+    <w:p>
+      <w:pPr>
+        <w:rPr>
+          <w:sz w:val="40"/>
+          <w:szCs w:val="40"/>
+        </w:rPr>
+      </w:pPr>
+    </w:p>
+    <w:p>
+      <w:pPr>
+        <w:rPr>
+          <w:sz w:val="40"/>
+          <w:szCs w:val="40"/>
+        </w:rPr>
+      </w:pPr>
+      <w:r>
+        <w:rPr>
+          <w:sz w:val="40"/>
+          <w:szCs w:val="40"/>
+        </w:rPr>
         <w:lastRenderedPageBreak/>
-        <w:t>Clicking on the Add Product Button while the inputs are valid should create the Product and take user to the Product Page.</w:t>
-      </w:r>
-    </w:p>
-    <w:p>
-      <w:pPr>
-        <w:rPr>
-          <w:sz w:val="40"/>
-          <w:szCs w:val="40"/>
-        </w:rPr>
-      </w:pPr>
-    </w:p>
-    <w:p>
-      <w:pPr>
-        <w:rPr>
-          <w:sz w:val="40"/>
-          <w:szCs w:val="40"/>
-        </w:rPr>
-      </w:pPr>
-      <w:r>
-        <w:rPr>
-          <w:sz w:val="40"/>
-          <w:szCs w:val="40"/>
-        </w:rPr>
-        <w:t>Clicking on the Login Page Link in the Navbar should take user to the Login Page.</w:t>
-      </w:r>
-    </w:p>
-    <w:p>
-      <w:pPr>
-        <w:rPr>
-          <w:sz w:val="40"/>
-          <w:szCs w:val="40"/>
-        </w:rPr>
-      </w:pPr>
-    </w:p>
-    <w:p>
-      <w:pPr>
-        <w:rPr>
-          <w:sz w:val="40"/>
-          <w:szCs w:val="40"/>
-        </w:rPr>
-      </w:pPr>
-      <w:r>
-        <w:rPr>
-          <w:sz w:val="40"/>
-          <w:szCs w:val="40"/>
-        </w:rPr>
-        <w:t>Login Page should contain Login Form.</w:t>
-      </w:r>
-    </w:p>
-    <w:p>
-      <w:pPr>
-        <w:rPr>
-          <w:sz w:val="40"/>
-          <w:szCs w:val="40"/>
-        </w:rPr>
-      </w:pPr>
-    </w:p>
-    <w:p>
-      <w:pPr>
-        <w:rPr>
-          <w:sz w:val="40"/>
-          <w:szCs w:val="40"/>
-        </w:rPr>
-      </w:pPr>
-      <w:r>
-        <w:rPr>
-          <w:sz w:val="40"/>
-          <w:szCs w:val="40"/>
-        </w:rPr>
-        <w:t>Login Form should contain Username Input, Password Input and Login Button.</w:t>
-      </w:r>
-      <w:r>
-        <w:rPr>
-          <w:sz w:val="40"/>
-          <w:szCs w:val="40"/>
-        </w:rPr>
-        <w:t xml:space="preserve"> Upon submitting, if the inputs</w:t>
-      </w:r>
-    </w:p>
-    <w:p>
-      <w:pPr>
-        <w:rPr>
-          <w:sz w:val="40"/>
-          <w:szCs w:val="40"/>
-        </w:rPr>
-      </w:pPr>
-      <w:r>
-        <w:rPr>
-          <w:sz w:val="40"/>
-          <w:szCs w:val="40"/>
-        </w:rPr>
-        <w:t>are valid</w:t>
-      </w:r>
-      <w:r>
-        <w:rPr>
-          <w:sz w:val="40"/>
-          <w:szCs w:val="40"/>
-        </w:rPr>
-        <w:t>,</w:t>
-      </w:r>
-      <w:r>
-        <w:rPr>
-          <w:sz w:val="40"/>
-          <w:szCs w:val="40"/>
-        </w:rPr>
-        <w:t xml:space="preserve"> not empty</w:t>
-      </w:r>
-      <w:r>
-        <w:rPr>
-          <w:sz w:val="40"/>
-          <w:szCs w:val="40"/>
-        </w:rPr>
-        <w:t xml:space="preserve"> and match an user from the database, the user should be logged in and taken to Mani Page. Else an error message should appear.</w:t>
-      </w:r>
-    </w:p>
-    <w:p>
-      <w:pPr>
-        <w:rPr>
-          <w:sz w:val="40"/>
-          <w:szCs w:val="40"/>
-        </w:rPr>
-      </w:pPr>
-    </w:p>
-    <w:p>
-      <w:pPr>
-        <w:rPr>
-          <w:sz w:val="40"/>
-          <w:szCs w:val="40"/>
-        </w:rPr>
-      </w:pPr>
-      <w:r>
-        <w:rPr>
-          <w:sz w:val="40"/>
-          <w:szCs w:val="40"/>
-        </w:rPr>
-        <w:t>Username Input should be a text input.</w:t>
-      </w:r>
-    </w:p>
-    <w:p>
-      <w:pPr>
-        <w:rPr>
-          <w:sz w:val="40"/>
-          <w:szCs w:val="40"/>
-        </w:rPr>
-      </w:pPr>
-    </w:p>
-    <w:p>
-      <w:pPr>
-        <w:rPr>
-          <w:sz w:val="40"/>
-          <w:szCs w:val="40"/>
-        </w:rPr>
-      </w:pPr>
-      <w:r>
-        <w:rPr>
-          <w:sz w:val="40"/>
-          <w:szCs w:val="40"/>
-        </w:rPr>
-        <w:t>Password Input should be a password input.</w:t>
-      </w:r>
-    </w:p>
-    <w:p>
-      <w:pPr>
-        <w:rPr>
-          <w:sz w:val="40"/>
-          <w:szCs w:val="40"/>
-        </w:rPr>
-      </w:pPr>
-    </w:p>
-    <w:p>
-      <w:pPr>
-        <w:rPr>
-          <w:sz w:val="40"/>
-          <w:szCs w:val="40"/>
-        </w:rPr>
-      </w:pPr>
-      <w:r>
-        <w:rPr>
-          <w:sz w:val="40"/>
-          <w:szCs w:val="40"/>
-        </w:rPr>
         <w:t>Register Page should contain Register Form.</w:t>
       </w:r>
     </w:p>
@@ -2139,7 +2211,6 @@
           <w:sz w:val="40"/>
           <w:szCs w:val="40"/>
         </w:rPr>
-        <w:lastRenderedPageBreak/>
         <w:t>Register Form should contain Username Input, Password Input</w:t>
       </w:r>
       <w:r>

</xml_diff>